<commit_message>
Two references added - PPT and Report
</commit_message>
<xml_diff>
--- a/presentation/Final_Term_Report.docx
+++ b/presentation/Final_Term_Report.docx
@@ -53,7 +53,7 @@
           </mc:Choice>
           <mc:Fallback>
             <w:pict>
-              <v:rect w14:anchorId="30CAAF02" id="Rectangle 1" o:spid="_x0000_s1026" style="width:.1pt;height:1.55pt;visibility:visible;mso-wrap-style:square;mso-left-percent:-10001;mso-top-percent:-10001;mso-position-horizontal:absolute;mso-position-horizontal-relative:char;mso-position-vertical:absolute;mso-position-vertical-relative:line;mso-left-percent:-10001;mso-top-percent:-10001;v-text-anchor:top" o:gfxdata="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" fillcolor="#a0a0a0" stroked="f">
+              <v:rect w14:anchorId="43569E16" id="Rectangle 1" o:spid="_x0000_s1026" style="width:.1pt;height:1.55pt;visibility:visible;mso-wrap-style:square;mso-left-percent:-10001;mso-top-percent:-10001;mso-position-horizontal:absolute;mso-position-horizontal-relative:char;mso-position-vertical:absolute;mso-position-vertical-relative:line;mso-left-percent:-10001;mso-top-percent:-10001;v-text-anchor:top" o:gfxdata="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" fillcolor="#a0a0a0" stroked="f">
                 <w10:anchorlock/>
               </v:rect>
             </w:pict>
@@ -154,7 +154,7 @@
           </mc:Choice>
           <mc:Fallback>
             <w:pict>
-              <v:rect w14:anchorId="7A0664AC" id="Rectangle 2" o:spid="_x0000_s1026" style="width:.1pt;height:1.55pt;visibility:visible;mso-wrap-style:square;mso-left-percent:-10001;mso-top-percent:-10001;mso-position-horizontal:absolute;mso-position-horizontal-relative:char;mso-position-vertical:absolute;mso-position-vertical-relative:line;mso-left-percent:-10001;mso-top-percent:-10001;v-text-anchor:top" o:gfxdata="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" fillcolor="#a0a0a0" stroked="f">
+              <v:rect w14:anchorId="2EECD389" id="Rectangle 2" o:spid="_x0000_s1026" style="width:.1pt;height:1.55pt;visibility:visible;mso-wrap-style:square;mso-left-percent:-10001;mso-top-percent:-10001;mso-position-horizontal:absolute;mso-position-horizontal-relative:char;mso-position-vertical:absolute;mso-position-vertical-relative:line;mso-left-percent:-10001;mso-top-percent:-10001;v-text-anchor:top" o:gfxdata="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" fillcolor="#a0a0a0" stroked="f">
                 <w10:anchorlock/>
               </v:rect>
             </w:pict>
@@ -8882,8 +8882,6 @@
           <w:szCs w:val="36"/>
         </w:rPr>
       </w:pPr>
-      <w:bookmarkStart w:id="0" w:name="_GoBack"/>
-      <w:bookmarkEnd w:id="0"/>
       <w:r>
         <w:rPr>
           <w:rFonts w:ascii="Times New Roman" w:hAnsi="Times New Roman" w:cs="Times New Roman"/>
@@ -9138,7 +9136,7 @@
           <w:sz w:val="24"/>
           <w:szCs w:val="24"/>
         </w:rPr>
-        <w:t xml:space="preserve"> </w:t>
+        <w:t>,</w:t>
       </w:r>
       <w:r>
         <w:rPr>
@@ -9147,7 +9145,7 @@
           <w:sz w:val="24"/>
           <w:szCs w:val="24"/>
         </w:rPr>
-        <w:t xml:space="preserve">, </w:t>
+        <w:t xml:space="preserve"> </w:t>
       </w:r>
       <w:r>
         <w:rPr>
@@ -9183,7 +9181,7 @@
           <w:sz w:val="24"/>
           <w:szCs w:val="24"/>
         </w:rPr>
-        <w:t xml:space="preserve"> </w:t>
+        <w:t>,</w:t>
       </w:r>
       <w:r>
         <w:rPr>
@@ -9192,7 +9190,7 @@
           <w:sz w:val="24"/>
           <w:szCs w:val="24"/>
         </w:rPr>
-        <w:t xml:space="preserve">, </w:t>
+        <w:t xml:space="preserve"> </w:t>
       </w:r>
       <w:r>
         <w:rPr>
@@ -9228,7 +9226,7 @@
           <w:sz w:val="24"/>
           <w:szCs w:val="24"/>
         </w:rPr>
-        <w:t xml:space="preserve"> </w:t>
+        <w:t>,</w:t>
       </w:r>
       <w:r>
         <w:rPr>
@@ -9237,7 +9235,7 @@
           <w:sz w:val="24"/>
           <w:szCs w:val="24"/>
         </w:rPr>
-        <w:t xml:space="preserve">, </w:t>
+        <w:t xml:space="preserve"> </w:t>
       </w:r>
       <w:r>
         <w:rPr>
@@ -9383,6 +9381,8 @@
         </w:rPr>
         <w:t xml:space="preserve"> </w:t>
       </w:r>
+      <w:bookmarkStart w:id="0" w:name="_GoBack"/>
+      <w:bookmarkEnd w:id="0"/>
     </w:p>
     <w:p>
       <w:pPr>
@@ -9669,6 +9669,10 @@
         </w:numPr>
         <w:shd w:val="clear" w:color="auto" w:fill="FFFFFF"/>
         <w:spacing w:beforeAutospacing="0" w:after="80" w:afterAutospacing="0"/>
+        <w:rPr>
+          <w:sz w:val="24"/>
+          <w:szCs w:val="24"/>
+        </w:rPr>
       </w:pPr>
       <w:r>
         <w:rPr>
@@ -9855,7 +9859,16 @@
           <w:sz w:val="24"/>
           <w:szCs w:val="24"/>
         </w:rPr>
-        <w:t>Survey, News, Twitter and Search Engine Data</w:t>
+        <w:t xml:space="preserve">Survey, News, </w:t>
+      </w:r>
+      <w:r>
+        <w:rPr>
+          <w:b w:val="0"/>
+          <w:spacing w:val="-1"/>
+          <w:sz w:val="24"/>
+          <w:szCs w:val="24"/>
+        </w:rPr>
+        <w:t>Twitter and Search Engine Data</w:t>
       </w:r>
       <w:r>
         <w:rPr>
@@ -9869,17 +9882,287 @@
     </w:p>
     <w:p>
       <w:pPr>
-        <w:pStyle w:val="Heading1"/>
+        <w:pStyle w:val="ListParagraph"/>
+        <w:numPr>
+          <w:ilvl w:val="0"/>
+          <w:numId w:val="1"/>
+        </w:numPr>
         <w:shd w:val="clear" w:color="auto" w:fill="FFFFFF"/>
-        <w:spacing w:beforeAutospacing="0" w:after="80" w:afterAutospacing="0"/>
-        <w:ind w:left="720"/>
-        <w:rPr>
-          <w:b w:val="0"/>
+        <w:spacing w:after="0" w:line="240" w:lineRule="auto"/>
+        <w:rPr>
+          <w:rFonts w:ascii="Times New Roman" w:hAnsi="Times New Roman" w:cs="Times New Roman"/>
+          <w:b/>
           <w:spacing w:val="-146"/>
           <w:sz w:val="24"/>
           <w:szCs w:val="24"/>
         </w:rPr>
       </w:pPr>
+      <w:r>
+        <w:rPr>
+          <w:rFonts w:ascii="Times New Roman" w:eastAsia="Times New Roman" w:hAnsi="Times New Roman" w:cs="Times New Roman"/>
+          <w:spacing w:val="1"/>
+          <w:sz w:val="24"/>
+          <w:szCs w:val="24"/>
+        </w:rPr>
+        <w:t>Ubale Swati, Chilekar Pranali, Sonkamble Pragati - Sentiment Analysis of News Articles Using Machine Learning Approach</w:t>
+      </w:r>
+    </w:p>
+    <w:p>
+      <w:pPr>
+        <w:pStyle w:val="ListParagraph"/>
+        <w:numPr>
+          <w:ilvl w:val="0"/>
+          <w:numId w:val="1"/>
+        </w:numPr>
+        <w:shd w:val="clear" w:color="auto" w:fill="FFFFFF"/>
+        <w:spacing w:after="0" w:line="240" w:lineRule="auto"/>
+        <w:rPr>
+          <w:rFonts w:ascii="Times New Roman" w:eastAsia="Times New Roman" w:hAnsi="Times New Roman" w:cs="Times New Roman"/>
+          <w:sz w:val="24"/>
+          <w:szCs w:val="24"/>
+        </w:rPr>
+      </w:pPr>
+      <w:r>
+        <w:rPr>
+          <w:rFonts w:ascii="Times New Roman" w:eastAsia="Times New Roman" w:hAnsi="Times New Roman" w:cs="Times New Roman"/>
+          <w:spacing w:val="2"/>
+          <w:sz w:val="24"/>
+          <w:szCs w:val="24"/>
+        </w:rPr>
+        <w:t>Namrata</w:t>
+      </w:r>
+      <w:r>
+        <w:rPr>
+          <w:rFonts w:ascii="Times New Roman" w:eastAsia="Times New Roman" w:hAnsi="Times New Roman" w:cs="Times New Roman"/>
+          <w:spacing w:val="-3"/>
+          <w:sz w:val="24"/>
+          <w:szCs w:val="24"/>
+        </w:rPr>
+        <w:t xml:space="preserve"> </w:t>
+      </w:r>
+      <w:r>
+        <w:rPr>
+          <w:rFonts w:ascii="Times New Roman" w:eastAsia="Times New Roman" w:hAnsi="Times New Roman" w:cs="Times New Roman"/>
+          <w:spacing w:val="2"/>
+          <w:sz w:val="24"/>
+          <w:szCs w:val="24"/>
+        </w:rPr>
+        <w:t xml:space="preserve">Godbole, </w:t>
+      </w:r>
+      <w:r>
+        <w:rPr>
+          <w:rFonts w:ascii="Times New Roman" w:eastAsia="Times New Roman" w:hAnsi="Times New Roman" w:cs="Times New Roman"/>
+          <w:spacing w:val="1"/>
+          <w:sz w:val="24"/>
+          <w:szCs w:val="24"/>
+        </w:rPr>
+        <w:t>Manjunath</w:t>
+      </w:r>
+      <w:r>
+        <w:rPr>
+          <w:rFonts w:ascii="Times New Roman" w:eastAsia="Times New Roman" w:hAnsi="Times New Roman" w:cs="Times New Roman"/>
+          <w:spacing w:val="-2"/>
+          <w:sz w:val="24"/>
+          <w:szCs w:val="24"/>
+        </w:rPr>
+        <w:t xml:space="preserve"> </w:t>
+      </w:r>
+      <w:r>
+        <w:rPr>
+          <w:rFonts w:ascii="Times New Roman" w:eastAsia="Times New Roman" w:hAnsi="Times New Roman" w:cs="Times New Roman"/>
+          <w:spacing w:val="1"/>
+          <w:sz w:val="24"/>
+          <w:szCs w:val="24"/>
+        </w:rPr>
+        <w:t>Srinivasaiah</w:t>
+      </w:r>
+      <w:r>
+        <w:rPr>
+          <w:rFonts w:ascii="Times New Roman" w:eastAsia="Times New Roman" w:hAnsi="Times New Roman" w:cs="Times New Roman"/>
+          <w:spacing w:val="-25"/>
+          <w:sz w:val="24"/>
+          <w:szCs w:val="24"/>
+        </w:rPr>
+        <w:t xml:space="preserve">, </w:t>
+      </w:r>
+      <w:r>
+        <w:rPr>
+          <w:rFonts w:ascii="Times New Roman" w:eastAsia="Times New Roman" w:hAnsi="Times New Roman" w:cs="Times New Roman"/>
+          <w:spacing w:val="3"/>
+          <w:sz w:val="24"/>
+          <w:szCs w:val="24"/>
+        </w:rPr>
+        <w:t>Steven</w:t>
+      </w:r>
+      <w:r>
+        <w:rPr>
+          <w:rFonts w:ascii="Times New Roman" w:eastAsia="Times New Roman" w:hAnsi="Times New Roman" w:cs="Times New Roman"/>
+          <w:spacing w:val="-13"/>
+          <w:sz w:val="24"/>
+          <w:szCs w:val="24"/>
+        </w:rPr>
+        <w:t xml:space="preserve"> </w:t>
+      </w:r>
+      <w:r>
+        <w:rPr>
+          <w:rFonts w:ascii="Times New Roman" w:eastAsia="Times New Roman" w:hAnsi="Times New Roman" w:cs="Times New Roman"/>
+          <w:spacing w:val="3"/>
+          <w:sz w:val="24"/>
+          <w:szCs w:val="24"/>
+        </w:rPr>
+        <w:t>Skiena</w:t>
+      </w:r>
+      <w:r>
+        <w:rPr>
+          <w:rFonts w:ascii="Times New Roman" w:eastAsia="Times New Roman" w:hAnsi="Times New Roman" w:cs="Times New Roman"/>
+          <w:spacing w:val="-25"/>
+          <w:sz w:val="24"/>
+          <w:szCs w:val="24"/>
+        </w:rPr>
+        <w:t xml:space="preserve"> - </w:t>
+      </w:r>
+      <w:r>
+        <w:rPr>
+          <w:rStyle w:val="word"/>
+          <w:rFonts w:ascii="Times New Roman" w:hAnsi="Times New Roman" w:cs="Times New Roman"/>
+          <w:spacing w:val="-2"/>
+          <w:sz w:val="24"/>
+          <w:szCs w:val="24"/>
+          <w:shd w:val="clear" w:color="auto" w:fill="FFFFFF"/>
+        </w:rPr>
+        <w:t>Large-Scale</w:t>
+      </w:r>
+      <w:r>
+        <w:rPr>
+          <w:rStyle w:val="whitespace"/>
+          <w:rFonts w:ascii="Times New Roman" w:hAnsi="Times New Roman" w:cs="Times New Roman"/>
+          <w:spacing w:val="-8"/>
+          <w:sz w:val="24"/>
+          <w:szCs w:val="24"/>
+          <w:shd w:val="clear" w:color="auto" w:fill="FFFFFF"/>
+        </w:rPr>
+        <w:t xml:space="preserve"> </w:t>
+      </w:r>
+      <w:r>
+        <w:rPr>
+          <w:rStyle w:val="word"/>
+          <w:rFonts w:ascii="Times New Roman" w:hAnsi="Times New Roman" w:cs="Times New Roman"/>
+          <w:spacing w:val="2"/>
+          <w:sz w:val="24"/>
+          <w:szCs w:val="24"/>
+          <w:shd w:val="clear" w:color="auto" w:fill="FFFFFF"/>
+        </w:rPr>
+        <w:t>Sentiment</w:t>
+      </w:r>
+      <w:r>
+        <w:rPr>
+          <w:rStyle w:val="whitespace"/>
+          <w:rFonts w:ascii="Times New Roman" w:hAnsi="Times New Roman" w:cs="Times New Roman"/>
+          <w:spacing w:val="-7"/>
+          <w:sz w:val="24"/>
+          <w:szCs w:val="24"/>
+          <w:shd w:val="clear" w:color="auto" w:fill="FFFFFF"/>
+        </w:rPr>
+        <w:t xml:space="preserve"> </w:t>
+      </w:r>
+      <w:r>
+        <w:rPr>
+          <w:rStyle w:val="word"/>
+          <w:rFonts w:ascii="Times New Roman" w:hAnsi="Times New Roman" w:cs="Times New Roman"/>
+          <w:spacing w:val="6"/>
+          <w:sz w:val="24"/>
+          <w:szCs w:val="24"/>
+          <w:shd w:val="clear" w:color="auto" w:fill="FFFFFF"/>
+        </w:rPr>
+        <w:t>Analysis</w:t>
+      </w:r>
+      <w:r>
+        <w:rPr>
+          <w:rStyle w:val="whitespace"/>
+          <w:rFonts w:ascii="Times New Roman" w:hAnsi="Times New Roman" w:cs="Times New Roman"/>
+          <w:spacing w:val="-11"/>
+          <w:sz w:val="24"/>
+          <w:szCs w:val="24"/>
+          <w:shd w:val="clear" w:color="auto" w:fill="FFFFFF"/>
+        </w:rPr>
+        <w:t xml:space="preserve"> </w:t>
+      </w:r>
+      <w:r>
+        <w:rPr>
+          <w:rStyle w:val="word"/>
+          <w:rFonts w:ascii="Times New Roman" w:hAnsi="Times New Roman" w:cs="Times New Roman"/>
+          <w:spacing w:val="10"/>
+          <w:sz w:val="24"/>
+          <w:szCs w:val="24"/>
+          <w:shd w:val="clear" w:color="auto" w:fill="FFFFFF"/>
+        </w:rPr>
+        <w:t>for</w:t>
+      </w:r>
+      <w:r>
+        <w:rPr>
+          <w:rStyle w:val="whitespace"/>
+          <w:rFonts w:ascii="Times New Roman" w:hAnsi="Times New Roman" w:cs="Times New Roman"/>
+          <w:spacing w:val="-13"/>
+          <w:sz w:val="24"/>
+          <w:szCs w:val="24"/>
+          <w:shd w:val="clear" w:color="auto" w:fill="FFFFFF"/>
+        </w:rPr>
+        <w:t xml:space="preserve"> </w:t>
+      </w:r>
+      <w:r>
+        <w:rPr>
+          <w:rStyle w:val="word"/>
+          <w:rFonts w:ascii="Times New Roman" w:hAnsi="Times New Roman" w:cs="Times New Roman"/>
+          <w:spacing w:val="-4"/>
+          <w:sz w:val="24"/>
+          <w:szCs w:val="24"/>
+          <w:shd w:val="clear" w:color="auto" w:fill="FFFFFF"/>
+        </w:rPr>
+        <w:t>News</w:t>
+      </w:r>
+      <w:r>
+        <w:rPr>
+          <w:rStyle w:val="whitespace"/>
+          <w:rFonts w:ascii="Times New Roman" w:hAnsi="Times New Roman" w:cs="Times New Roman"/>
+          <w:spacing w:val="-11"/>
+          <w:sz w:val="24"/>
+          <w:szCs w:val="24"/>
+          <w:shd w:val="clear" w:color="auto" w:fill="FFFFFF"/>
+        </w:rPr>
+        <w:t xml:space="preserve"> </w:t>
+      </w:r>
+      <w:r>
+        <w:rPr>
+          <w:rStyle w:val="word"/>
+          <w:rFonts w:ascii="Times New Roman" w:hAnsi="Times New Roman" w:cs="Times New Roman"/>
+          <w:sz w:val="24"/>
+          <w:szCs w:val="24"/>
+          <w:shd w:val="clear" w:color="auto" w:fill="FFFFFF"/>
+        </w:rPr>
+        <w:t>and</w:t>
+      </w:r>
+      <w:r>
+        <w:rPr>
+          <w:rStyle w:val="whitespace"/>
+          <w:rFonts w:ascii="Times New Roman" w:hAnsi="Times New Roman" w:cs="Times New Roman"/>
+          <w:spacing w:val="-5"/>
+          <w:sz w:val="24"/>
+          <w:szCs w:val="24"/>
+          <w:shd w:val="clear" w:color="auto" w:fill="FFFFFF"/>
+        </w:rPr>
+        <w:t xml:space="preserve"> </w:t>
+      </w:r>
+      <w:r>
+        <w:rPr>
+          <w:rStyle w:val="word"/>
+          <w:rFonts w:ascii="Times New Roman" w:hAnsi="Times New Roman" w:cs="Times New Roman"/>
+          <w:spacing w:val="8"/>
+          <w:sz w:val="24"/>
+          <w:szCs w:val="24"/>
+          <w:shd w:val="clear" w:color="auto" w:fill="FFFFFF"/>
+        </w:rPr>
+        <w:t>Blogs</w:t>
+      </w:r>
     </w:p>
     <w:p>
       <w:pPr>
@@ -9964,7 +10247,7 @@
           <w:rPr>
             <w:noProof/>
           </w:rPr>
-          <w:t>18</w:t>
+          <w:t>2</w:t>
         </w:r>
         <w:r>
           <w:fldChar w:fldCharType="end"/>
@@ -13268,7 +13551,7 @@
 </file>
 
 <file path=customXml/itemProps1.xml><?xml version="1.0" encoding="utf-8"?>
-<ds:datastoreItem xmlns:ds="http://schemas.openxmlformats.org/officeDocument/2006/customXml" ds:itemID="{A67B12C3-899D-479E-96BB-54DD3B0B699C}">
+<ds:datastoreItem xmlns:ds="http://schemas.openxmlformats.org/officeDocument/2006/customXml" ds:itemID="{117EC9EA-6368-44C5-858A-51AFAF8F0A68}">
   <ds:schemaRefs>
     <ds:schemaRef ds:uri="http://schemas.openxmlformats.org/officeDocument/2006/bibliography"/>
   </ds:schemaRefs>

</xml_diff>